<commit_message>
Cambios en los documentos finales
</commit_message>
<xml_diff>
--- a/Perfil del Proyecto/Perfil-Proyecto_V3.docx
+++ b/Perfil del Proyecto/Perfil-Proyecto_V3.docx
@@ -3157,7 +3157,24 @@
           <w:sz w:val="24"/>
           <w:szCs w:val="24"/>
         </w:rPr>
-        <w:t>Este proyecto maneja la lógica principal del negocio de las comisiones de los vendedores de la empresa aseguradora del sur en todas de sus sucursales, tambien el impacto que genera el repotenciar el proceso de la facturación electrónica es un avance para la empresa, teniendo menores tiempo de esperas, la documentación dentro de una empresa de este calibre tambien genera cambios útiles para reportar cambios o explicar el funcionamiento de los proyectos que maneja.</w:t>
+        <w:t xml:space="preserve">Este proyecto maneja la lógica principal del negocio de las comisiones de los vendedores de la empresa aseguradora del sur en todas de sus sucursales, tambien el impacto que genera el repotenciar el proceso de la facturación electrónica es un avance para la empresa, </w:t>
+      </w:r>
+      <w:r>
+        <w:rPr>
+          <w:rFonts w:ascii="Arial" w:eastAsia="Arial" w:hAnsi="Arial" w:cs="Arial"/>
+          <w:color w:val="EE0000"/>
+          <w:sz w:val="24"/>
+          <w:szCs w:val="24"/>
+        </w:rPr>
+        <w:t>teniendo menores tiempo de esperas</w:t>
+      </w:r>
+      <w:r>
+        <w:rPr>
+          <w:rFonts w:ascii="Arial" w:eastAsia="Arial" w:hAnsi="Arial" w:cs="Arial"/>
+          <w:sz w:val="24"/>
+          <w:szCs w:val="24"/>
+        </w:rPr>
+        <w:t>, la documentación dentro de una empresa de este calibre tambien genera cambios útiles para reportar cambios o explicar el funcionamiento de los proyectos que maneja.</w:t>
       </w:r>
     </w:p>
     <w:p>
@@ -5923,8 +5940,13 @@
       <w:bookmarkStart w:id="24" w:name="_heading=h.lnxbz9" w:colFirst="0" w:colLast="0"/>
       <w:bookmarkStart w:id="25" w:name="_Toc200712940"/>
       <w:bookmarkEnd w:id="24"/>
-      <w:r>
-        <w:t>Viabilidad(Ej.)</w:t>
+      <w:proofErr w:type="gramStart"/>
+      <w:r>
+        <w:t>Viabilidad(</w:t>
+      </w:r>
+      <w:proofErr w:type="gramEnd"/>
+      <w:r>
+        <w:t>Ej.)</w:t>
       </w:r>
       <w:bookmarkEnd w:id="25"/>
       <w:r>
@@ -8294,7 +8316,16 @@
           <w:szCs w:val="24"/>
           <w:lang w:val="es"/>
         </w:rPr>
-        <w:t xml:space="preserve">En conclusión, la documentación realizada con </w:t>
+        <w:t xml:space="preserve">La </w:t>
+      </w:r>
+      <w:r>
+        <w:rPr>
+          <w:rFonts w:ascii="Arial" w:hAnsi="Arial" w:cs="Arial"/>
+          <w:sz w:val="24"/>
+          <w:szCs w:val="24"/>
+          <w:lang w:val="es"/>
+        </w:rPr>
+        <w:t xml:space="preserve">documentación realizada con </w:t>
       </w:r>
       <w:proofErr w:type="spellStart"/>
       <w:r>
@@ -8334,7 +8365,7 @@
           <w:szCs w:val="24"/>
           <w:lang w:val="es"/>
         </w:rPr>
-        <w:t xml:space="preserve"> del proyecto de catálogos genera un entendimiento mucho más accesible a los miembros del equipo de trabajo</w:t>
+        <w:t xml:space="preserve"> del proyecto de catálogos gener</w:t>
       </w:r>
       <w:r>
         <w:rPr>
@@ -8343,6 +8374,52 @@
           <w:szCs w:val="24"/>
           <w:lang w:val="es"/>
         </w:rPr>
+        <w:t>ó</w:t>
+      </w:r>
+      <w:r>
+        <w:rPr>
+          <w:rFonts w:ascii="Arial" w:hAnsi="Arial" w:cs="Arial"/>
+          <w:sz w:val="24"/>
+          <w:szCs w:val="24"/>
+          <w:lang w:val="es"/>
+        </w:rPr>
+        <w:t xml:space="preserve"> un </w:t>
+      </w:r>
+      <w:r>
+        <w:rPr>
+          <w:rFonts w:ascii="Arial" w:hAnsi="Arial" w:cs="Arial"/>
+          <w:color w:val="EE0000"/>
+          <w:sz w:val="24"/>
+          <w:szCs w:val="24"/>
+          <w:lang w:val="es"/>
+        </w:rPr>
+        <w:t>entendimiento</w:t>
+      </w:r>
+      <w:r>
+        <w:rPr>
+          <w:rFonts w:ascii="Arial" w:hAnsi="Arial" w:cs="Arial"/>
+          <w:sz w:val="24"/>
+          <w:szCs w:val="24"/>
+          <w:lang w:val="es"/>
+        </w:rPr>
+        <w:t>(sinónimo)</w:t>
+      </w:r>
+      <w:r>
+        <w:rPr>
+          <w:rFonts w:ascii="Arial" w:hAnsi="Arial" w:cs="Arial"/>
+          <w:sz w:val="24"/>
+          <w:szCs w:val="24"/>
+          <w:lang w:val="es"/>
+        </w:rPr>
+        <w:t xml:space="preserve"> mucho más accesible a los miembros del equipo de trabajo</w:t>
+      </w:r>
+      <w:r>
+        <w:rPr>
+          <w:rFonts w:ascii="Arial" w:hAnsi="Arial" w:cs="Arial"/>
+          <w:sz w:val="24"/>
+          <w:szCs w:val="24"/>
+          <w:lang w:val="es"/>
+        </w:rPr>
         <w:t xml:space="preserve"> a la hora de trabajar con el mismo proyecto, de esta forma no se gastará demasiado tiempo entendiendo datos de entrada, de salida, respuestas esperadas para las </w:t>
       </w:r>
       <w:proofErr w:type="spellStart"/>
@@ -8364,6 +8441,15 @@
           <w:lang w:val="es"/>
         </w:rPr>
         <w:t>.</w:t>
+      </w:r>
+      <w:r>
+        <w:rPr>
+          <w:rFonts w:ascii="Arial" w:hAnsi="Arial" w:cs="Arial"/>
+          <w:sz w:val="24"/>
+          <w:szCs w:val="24"/>
+          <w:lang w:val="es"/>
+        </w:rPr>
+        <w:t xml:space="preserve"> (Mejorar la redacción)</w:t>
       </w:r>
     </w:p>
     <w:p>
@@ -8476,7 +8562,7 @@
           <w:sz w:val="24"/>
           <w:szCs w:val="24"/>
         </w:rPr>
-        <w:t xml:space="preserve">doptar Scrum </w:t>
+        <w:t>doptar</w:t>
       </w:r>
       <w:r>
         <w:rPr>
@@ -8484,6 +8570,22 @@
           <w:sz w:val="24"/>
           <w:szCs w:val="24"/>
         </w:rPr>
+        <w:t xml:space="preserve"> el marco ágil de trabajo</w:t>
+      </w:r>
+      <w:r>
+        <w:rPr>
+          <w:rFonts w:ascii="Arial" w:hAnsi="Arial" w:cs="Arial"/>
+          <w:sz w:val="24"/>
+          <w:szCs w:val="24"/>
+        </w:rPr>
+        <w:t xml:space="preserve"> Scrum </w:t>
+      </w:r>
+      <w:r>
+        <w:rPr>
+          <w:rFonts w:ascii="Arial" w:hAnsi="Arial" w:cs="Arial"/>
+          <w:sz w:val="24"/>
+          <w:szCs w:val="24"/>
+        </w:rPr>
         <w:t xml:space="preserve">en la realización de la documentación y potenciación de los logs hace que se generen </w:t>
       </w:r>
       <w:r>
@@ -8517,6 +8619,14 @@
           <w:szCs w:val="24"/>
         </w:rPr>
         <w:t xml:space="preserve">. </w:t>
+      </w:r>
+      <w:r>
+        <w:rPr>
+          <w:rFonts w:ascii="Arial" w:hAnsi="Arial" w:cs="Arial"/>
+          <w:sz w:val="24"/>
+          <w:szCs w:val="24"/>
+        </w:rPr>
+        <w:t>(Enfocarse más en la herramienta)</w:t>
       </w:r>
     </w:p>
     <w:p>
@@ -8548,7 +8658,15 @@
           <w:sz w:val="24"/>
           <w:szCs w:val="24"/>
         </w:rPr>
-        <w:t xml:space="preserve">Se recomienda mantener y fortalecer el uso de </w:t>
+        <w:t>M</w:t>
+      </w:r>
+      <w:r>
+        <w:rPr>
+          <w:rFonts w:ascii="Arial" w:hAnsi="Arial" w:cs="Arial"/>
+          <w:sz w:val="24"/>
+          <w:szCs w:val="24"/>
+        </w:rPr>
+        <w:t xml:space="preserve">antener y fortalecer el uso de </w:t>
       </w:r>
       <w:proofErr w:type="spellStart"/>
       <w:r>
@@ -8584,7 +8702,86 @@
           <w:sz w:val="24"/>
           <w:szCs w:val="24"/>
         </w:rPr>
-        <w:t xml:space="preserve"> en todos los proyectos de la organización, asegurando que cada nuevo desarrollo o actualización incluya su respectiva documentación automatizada. Asimismo, es aconsejable consolidar la estrategia de manejo de logs a nivel de base de datos, definiendo lineamientos claros para su implementación y almacenamiento con el fin de facilitar el análisis, la trazabilidad y la escalabilidad futura. Finalmente, se sugiere institucionalizar el marco de trabajo Scrum en los procesos de documentación y mejora de sistemas, aprovechando sus ciclos cortos para garantizar entregas constantes, visibilidad de avances y retroalimentación temprana, incrementando así la calidad y el valor entregado en cada iteración.</w:t>
+        <w:t xml:space="preserve"> en todos los proyectos de la organización, asegurando que cada nuevo desarrollo o actualización incluya su respectiva documentación automatizada. </w:t>
+      </w:r>
+    </w:p>
+    <w:p>
+      <w:pPr>
+        <w:ind w:left="360"/>
+        <w:rPr>
+          <w:rFonts w:ascii="Arial" w:hAnsi="Arial" w:cs="Arial"/>
+          <w:sz w:val="24"/>
+          <w:szCs w:val="24"/>
+        </w:rPr>
+      </w:pPr>
+      <w:r>
+        <w:rPr>
+          <w:rFonts w:ascii="Arial" w:hAnsi="Arial" w:cs="Arial"/>
+          <w:sz w:val="24"/>
+          <w:szCs w:val="24"/>
+        </w:rPr>
+        <w:t>C</w:t>
+      </w:r>
+      <w:r>
+        <w:rPr>
+          <w:rFonts w:ascii="Arial" w:hAnsi="Arial" w:cs="Arial"/>
+          <w:sz w:val="24"/>
+          <w:szCs w:val="24"/>
+        </w:rPr>
+        <w:t xml:space="preserve">onsolidar la estrategia de manejo de logs a nivel de base de datos, definiendo lineamientos claros para su implementación y almacenamiento con el fin de facilitar el análisis, la trazabilidad y la escalabilidad futura. </w:t>
+      </w:r>
+    </w:p>
+    <w:p>
+      <w:pPr>
+        <w:ind w:left="360"/>
+        <w:rPr>
+          <w:rFonts w:ascii="Arial" w:hAnsi="Arial" w:cs="Arial"/>
+          <w:sz w:val="24"/>
+          <w:szCs w:val="24"/>
+        </w:rPr>
+      </w:pPr>
+      <w:r>
+        <w:rPr>
+          <w:rFonts w:ascii="Arial" w:hAnsi="Arial" w:cs="Arial"/>
+          <w:sz w:val="24"/>
+          <w:szCs w:val="24"/>
+        </w:rPr>
+        <w:t xml:space="preserve">Estandarizar con </w:t>
+      </w:r>
+      <w:proofErr w:type="spellStart"/>
+      <w:r>
+        <w:rPr>
+          <w:rFonts w:ascii="Arial" w:hAnsi="Arial" w:cs="Arial"/>
+          <w:sz w:val="24"/>
+          <w:szCs w:val="24"/>
+        </w:rPr>
+        <w:t>apiDocs</w:t>
+      </w:r>
+      <w:proofErr w:type="spellEnd"/>
+      <w:r>
+        <w:rPr>
+          <w:rFonts w:ascii="Arial" w:hAnsi="Arial" w:cs="Arial"/>
+          <w:sz w:val="24"/>
+          <w:szCs w:val="24"/>
+        </w:rPr>
+        <w:t xml:space="preserve"> </w:t>
+      </w:r>
+      <w:r>
+        <w:rPr>
+          <w:rFonts w:ascii="Arial" w:hAnsi="Arial" w:cs="Arial"/>
+          <w:sz w:val="24"/>
+          <w:szCs w:val="24"/>
+        </w:rPr>
+        <w:t xml:space="preserve">en los procesos de documentación y mejora de sistemas, aprovechando sus ciclos cortos para garantizar entregas constantes, </w:t>
+      </w:r>
+      <w:r>
+        <w:rPr>
+          <w:rFonts w:ascii="Arial" w:hAnsi="Arial" w:cs="Arial"/>
+          <w:sz w:val="24"/>
+          <w:szCs w:val="24"/>
+        </w:rPr>
+        <w:lastRenderedPageBreak/>
+        <w:t>visibilidad de avances y retroalimentación temprana, incrementando así la calidad y el valor entregado en cada iteración.</w:t>
       </w:r>
     </w:p>
     <w:p>
@@ -16605,6 +16802,7 @@
   <w:style w:type="character" w:default="1" w:styleId="Fuentedeprrafopredeter">
     <w:name w:val="Default Paragraph Font"/>
     <w:uiPriority w:val="1"/>
+    <w:semiHidden/>
     <w:unhideWhenUsed/>
   </w:style>
   <w:style w:type="table" w:default="1" w:styleId="Tablanormal">
@@ -17451,31 +17649,6 @@
 </file>
 
 <file path=customXml/item1.xml><?xml version="1.0" encoding="utf-8"?>
-<?mso-contentType ?>
-<FormTemplates xmlns="http://schemas.microsoft.com/sharepoint/v3/contenttype/forms">
-  <Display>DocumentLibraryForm</Display>
-  <Edit>DocumentLibraryForm</Edit>
-  <New>DocumentLibraryForm</New>
-</FormTemplates>
-</file>
-
-<file path=customXml/item2.xml><?xml version="1.0" encoding="utf-8"?>
-<b:Sources xmlns:b="http://schemas.openxmlformats.org/officeDocument/2006/bibliography" xmlns="http://schemas.openxmlformats.org/officeDocument/2006/bibliography" SelectedStyle="\APASixthEditionOfficeOnline.xsl" StyleName="APA" Version="6"/>
-</file>
-
-<file path=customXml/item3.xml><?xml version="1.0" encoding="utf-8"?>
-<p:properties xmlns:p="http://schemas.microsoft.com/office/2006/metadata/properties" xmlns:xsi="http://www.w3.org/2001/XMLSchema-instance" xmlns:pc="http://schemas.microsoft.com/office/infopath/2007/PartnerControls">
-  <documentManagement/>
-</p:properties>
-</file>
-
-<file path=customXml/item4.xml><?xml version="1.0" encoding="utf-8"?>
-<go:gDocsCustomXmlDataStorage xmlns:go="http://customooxmlschemas.google.com/" xmlns:r="http://schemas.openxmlformats.org/officeDocument/2006/relationships">
-  <go:docsCustomData xmlns:go="http://customooxmlschemas.google.com/" roundtripDataSignature="AMtx7mhFi2yYpoz+YmO2aLnSIP0/L5GH3Q==">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</go:docsCustomData>
-</go:gDocsCustomXmlDataStorage>
-</file>
-
-<file path=customXml/item5.xml><?xml version="1.0" encoding="utf-8"?>
 <ct:contentTypeSchema xmlns:ct="http://schemas.microsoft.com/office/2006/metadata/contentType" xmlns:ma="http://schemas.microsoft.com/office/2006/metadata/properties/metaAttributes" ct:_="" ma:_="" ma:contentTypeName="Documento" ma:contentTypeID="0x01010020C5B3A326F77845827D913794014974" ma:contentTypeVersion="4" ma:contentTypeDescription="Crear nuevo documento." ma:contentTypeScope="" ma:versionID="f7d943da176341960d1fc9b88b49b349">
   <xsd:schema xmlns:xsd="http://www.w3.org/2001/XMLSchema" xmlns:xs="http://www.w3.org/2001/XMLSchema" xmlns:p="http://schemas.microsoft.com/office/2006/metadata/properties" xmlns:ns2="8754659f-219c-4351-9808-e54f3b0e9a99" targetNamespace="http://schemas.microsoft.com/office/2006/metadata/properties" ma:root="true" ma:fieldsID="6fb933a20ad68a6e54d4ee5d3d54b77b" ns2:_="">
     <xsd:import namespace="8754659f-219c-4351-9808-e54f3b0e9a99"/>
@@ -17619,41 +17792,32 @@
 </ct:contentTypeSchema>
 </file>
 
-<file path=customXml/itemProps1.xml><?xml version="1.0" encoding="utf-8"?>
-<ds:datastoreItem xmlns:ds="http://schemas.openxmlformats.org/officeDocument/2006/customXml" ds:itemID="{AF097B10-B79D-4849-84D1-24682DFBD9B3}">
-  <ds:schemaRefs>
-    <ds:schemaRef ds:uri="http://schemas.microsoft.com/sharepoint/v3/contenttype/forms"/>
-  </ds:schemaRefs>
-</ds:datastoreItem>
+<file path=customXml/item2.xml><?xml version="1.0" encoding="utf-8"?>
+<go:gDocsCustomXmlDataStorage xmlns:go="http://customooxmlschemas.google.com/" xmlns:r="http://schemas.openxmlformats.org/officeDocument/2006/relationships">
+  <go:docsCustomData xmlns:go="http://customooxmlschemas.google.com/" roundtripDataSignature="AMtx7mhFi2yYpoz+YmO2aLnSIP0/L5GH3Q==">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</go:docsCustomData>
+</go:gDocsCustomXmlDataStorage>
 </file>
 
-<file path=customXml/itemProps2.xml><?xml version="1.0" encoding="utf-8"?>
-<ds:datastoreItem xmlns:ds="http://schemas.openxmlformats.org/officeDocument/2006/customXml" ds:itemID="{55E8F73F-C14D-4893-B7EF-EB6C36BE6174}">
-  <ds:schemaRefs>
-    <ds:schemaRef ds:uri="http://schemas.openxmlformats.org/officeDocument/2006/bibliography"/>
-  </ds:schemaRefs>
-</ds:datastoreItem>
+<file path=customXml/item3.xml><?xml version="1.0" encoding="utf-8"?>
+<p:properties xmlns:p="http://schemas.microsoft.com/office/2006/metadata/properties" xmlns:xsi="http://www.w3.org/2001/XMLSchema-instance" xmlns:pc="http://schemas.microsoft.com/office/infopath/2007/PartnerControls">
+  <documentManagement/>
+</p:properties>
 </file>
 
-<file path=customXml/itemProps3.xml><?xml version="1.0" encoding="utf-8"?>
-<ds:datastoreItem xmlns:ds="http://schemas.openxmlformats.org/officeDocument/2006/customXml" ds:itemID="{93994C3B-B269-410F-9F92-57AD0402830C}">
-  <ds:schemaRefs>
-    <ds:schemaRef ds:uri="http://schemas.microsoft.com/office/2006/metadata/properties"/>
-    <ds:schemaRef ds:uri="http://schemas.microsoft.com/office/infopath/2007/PartnerControls"/>
-  </ds:schemaRefs>
-</ds:datastoreItem>
+<file path=customXml/item4.xml><?xml version="1.0" encoding="utf-8"?>
+<b:Sources xmlns:b="http://schemas.openxmlformats.org/officeDocument/2006/bibliography" xmlns="http://schemas.openxmlformats.org/officeDocument/2006/bibliography" SelectedStyle="\APASixthEditionOfficeOnline.xsl" StyleName="APA" Version="6"/>
 </file>
 
-<file path=customXml/itemProps4.xml><?xml version="1.0" encoding="utf-8"?>
-<ds:datastoreItem xmlns:ds="http://schemas.openxmlformats.org/officeDocument/2006/customXml" ds:itemID="{11111111-1234-1234-1234-123412341234}">
-  <ds:schemaRefs>
-    <ds:schemaRef ds:uri="http://customooxmlschemas.google.com/"/>
-    <ds:schemaRef ds:uri="http://schemas.openxmlformats.org/officeDocument/2006/relationships"/>
-  </ds:schemaRefs>
-</ds:datastoreItem>
+<file path=customXml/item5.xml><?xml version="1.0" encoding="utf-8"?>
+<?mso-contentType ?>
+<FormTemplates xmlns="http://schemas.microsoft.com/sharepoint/v3/contenttype/forms">
+  <Display>DocumentLibraryForm</Display>
+  <Edit>DocumentLibraryForm</Edit>
+  <New>DocumentLibraryForm</New>
+</FormTemplates>
 </file>
 
-<file path=customXml/itemProps5.xml><?xml version="1.0" encoding="utf-8"?>
+<file path=customXml/itemProps1.xml><?xml version="1.0" encoding="utf-8"?>
 <ds:datastoreItem xmlns:ds="http://schemas.openxmlformats.org/officeDocument/2006/customXml" ds:itemID="{D35EAD06-55D1-4F83-B613-E97354444E08}">
   <ds:schemaRefs>
     <ds:schemaRef ds:uri="http://schemas.microsoft.com/office/2006/metadata/contentType"/>
@@ -17669,4 +17833,38 @@
     <ds:schemaRef ds:uri="http://schemas.microsoft.com/internal/obd"/>
   </ds:schemaRefs>
 </ds:datastoreItem>
+</file>
+
+<file path=customXml/itemProps2.xml><?xml version="1.0" encoding="utf-8"?>
+<ds:datastoreItem xmlns:ds="http://schemas.openxmlformats.org/officeDocument/2006/customXml" ds:itemID="{11111111-1234-1234-1234-123412341234}">
+  <ds:schemaRefs>
+    <ds:schemaRef ds:uri="http://customooxmlschemas.google.com/"/>
+    <ds:schemaRef ds:uri="http://schemas.openxmlformats.org/officeDocument/2006/relationships"/>
+  </ds:schemaRefs>
+</ds:datastoreItem>
+</file>
+
+<file path=customXml/itemProps3.xml><?xml version="1.0" encoding="utf-8"?>
+<ds:datastoreItem xmlns:ds="http://schemas.openxmlformats.org/officeDocument/2006/customXml" ds:itemID="{93994C3B-B269-410F-9F92-57AD0402830C}">
+  <ds:schemaRefs>
+    <ds:schemaRef ds:uri="http://schemas.microsoft.com/office/2006/metadata/properties"/>
+    <ds:schemaRef ds:uri="http://schemas.microsoft.com/office/infopath/2007/PartnerControls"/>
+  </ds:schemaRefs>
+</ds:datastoreItem>
+</file>
+
+<file path=customXml/itemProps4.xml><?xml version="1.0" encoding="utf-8"?>
+<ds:datastoreItem xmlns:ds="http://schemas.openxmlformats.org/officeDocument/2006/customXml" ds:itemID="{55E8F73F-C14D-4893-B7EF-EB6C36BE6174}">
+  <ds:schemaRefs>
+    <ds:schemaRef ds:uri="http://schemas.openxmlformats.org/officeDocument/2006/bibliography"/>
+  </ds:schemaRefs>
+</ds:datastoreItem>
+</file>
+
+<file path=customXml/itemProps5.xml><?xml version="1.0" encoding="utf-8"?>
+<ds:datastoreItem xmlns:ds="http://schemas.openxmlformats.org/officeDocument/2006/customXml" ds:itemID="{AF097B10-B79D-4849-84D1-24682DFBD9B3}">
+  <ds:schemaRefs>
+    <ds:schemaRef ds:uri="http://schemas.microsoft.com/sharepoint/v3/contenttype/forms"/>
+  </ds:schemaRefs>
+</ds:datastoreItem>
 </file>
</xml_diff>